<commit_message>
fixed column issue in resume docx
</commit_message>
<xml_diff>
--- a/src/COMPONENTS/PAGES/RESUME/Chuck-Howard-ATS-Resume.docx
+++ b/src/COMPONENTS/PAGES/RESUME/Chuck-Howard-ATS-Resume.docx
@@ -940,10 +940,8 @@
           <w:type w:val="continuous"/>
           <w:pgSz w:h="15840" w:w="12240" w:orient="portrait"/>
           <w:pgMar w:bottom="1440" w:top="1440" w:left="1440" w:right="1440" w:header="720" w:footer="720"/>
-          <w:cols w:equalWidth="0" w:num="3">
-            <w:col w:space="720" w:w="2640"/>
-            <w:col w:space="720" w:w="2640"/>
-            <w:col w:space="0" w:w="2640"/>
+          <w:cols w:equalWidth="0" w:num="1">
+            <w:col w:space="0" w:w="9360"/>
           </w:cols>
         </w:sectPr>
       </w:pPr>
@@ -1598,7 +1596,7 @@
           <w:szCs w:val="20"/>
           <w:rtl w:val="0"/>
         </w:rPr>
-        <w:t xml:space="preserve">Plan and set up A/B test</w:t>
+        <w:t xml:space="preserve">Plan and set up A/B tests</w:t>
       </w:r>
     </w:p>
     <w:p>

</xml_diff>

<commit_message>
fixed formatting issue in resume
</commit_message>
<xml_diff>
--- a/src/COMPONENTS/PAGES/RESUME/Chuck-Howard-ATS-Resume.docx
+++ b/src/COMPONENTS/PAGES/RESUME/Chuck-Howard-ATS-Resume.docx
@@ -423,8 +423,6 @@
       <w:pPr>
         <w:rPr>
           <w:b w:val="1"/>
-          <w:sz w:val="20"/>
-          <w:szCs w:val="20"/>
         </w:rPr>
         <w:sectPr>
           <w:pgSz w:h="15840" w:w="12240" w:orient="portrait"/>
@@ -435,8 +433,6 @@
       <w:r>
         <w:rPr>
           <w:b w:val="1"/>
-          <w:sz w:val="20"/>
-          <w:szCs w:val="20"/>
           <w:rtl w:val="0"/>
         </w:rPr>
         <w:t xml:space="preserve">Skills</w:t>
@@ -449,15 +445,9 @@
           <w:numId w:val="7"/>
         </w:numPr>
         <w:ind w:left="720" w:hanging="360"/>
-        <w:rPr>
-          <w:sz w:val="20"/>
-          <w:szCs w:val="20"/>
-        </w:rPr>
-      </w:pPr>
-      <w:r>
-        <w:rPr>
-          <w:sz w:val="20"/>
-          <w:szCs w:val="20"/>
+      </w:pPr>
+      <w:r>
+        <w:rPr>
           <w:rtl w:val="0"/>
         </w:rPr>
         <w:t xml:space="preserve">A/B Testing</w:t>
@@ -470,15 +460,9 @@
           <w:numId w:val="7"/>
         </w:numPr>
         <w:ind w:left="720" w:hanging="360"/>
-        <w:rPr>
-          <w:sz w:val="20"/>
-          <w:szCs w:val="20"/>
-        </w:rPr>
-      </w:pPr>
-      <w:r>
-        <w:rPr>
-          <w:sz w:val="20"/>
-          <w:szCs w:val="20"/>
+      </w:pPr>
+      <w:r>
+        <w:rPr>
           <w:rtl w:val="0"/>
         </w:rPr>
         <w:t xml:space="preserve">Adobe Illustrator</w:t>
@@ -491,15 +475,9 @@
           <w:numId w:val="7"/>
         </w:numPr>
         <w:ind w:left="720" w:hanging="360"/>
-        <w:rPr>
-          <w:sz w:val="20"/>
-          <w:szCs w:val="20"/>
-        </w:rPr>
-      </w:pPr>
-      <w:r>
-        <w:rPr>
-          <w:sz w:val="20"/>
-          <w:szCs w:val="20"/>
+      </w:pPr>
+      <w:r>
+        <w:rPr>
           <w:rtl w:val="0"/>
         </w:rPr>
         <w:t xml:space="preserve">Adobe Indesign</w:t>
@@ -512,15 +490,9 @@
           <w:numId w:val="7"/>
         </w:numPr>
         <w:ind w:left="720" w:hanging="360"/>
-        <w:rPr>
-          <w:sz w:val="20"/>
-          <w:szCs w:val="20"/>
-        </w:rPr>
-      </w:pPr>
-      <w:r>
-        <w:rPr>
-          <w:sz w:val="20"/>
-          <w:szCs w:val="20"/>
+      </w:pPr>
+      <w:r>
+        <w:rPr>
           <w:rtl w:val="0"/>
         </w:rPr>
         <w:t xml:space="preserve">Adobe Photoshop</w:t>
@@ -533,15 +505,9 @@
           <w:numId w:val="7"/>
         </w:numPr>
         <w:ind w:left="720" w:hanging="360"/>
-        <w:rPr>
-          <w:sz w:val="20"/>
-          <w:szCs w:val="20"/>
-        </w:rPr>
-      </w:pPr>
-      <w:r>
-        <w:rPr>
-          <w:sz w:val="20"/>
-          <w:szCs w:val="20"/>
+      </w:pPr>
+      <w:r>
+        <w:rPr>
           <w:rtl w:val="0"/>
         </w:rPr>
         <w:t xml:space="preserve">C#/.NET/Azure</w:t>
@@ -554,15 +520,9 @@
           <w:numId w:val="7"/>
         </w:numPr>
         <w:ind w:left="720" w:hanging="360"/>
-        <w:rPr>
-          <w:sz w:val="20"/>
-          <w:szCs w:val="20"/>
-        </w:rPr>
-      </w:pPr>
-      <w:r>
-        <w:rPr>
-          <w:sz w:val="20"/>
-          <w:szCs w:val="20"/>
+      </w:pPr>
+      <w:r>
+        <w:rPr>
           <w:rtl w:val="0"/>
         </w:rPr>
         <w:t xml:space="preserve">Chat GPT and other AI tools</w:t>
@@ -575,15 +535,9 @@
           <w:numId w:val="7"/>
         </w:numPr>
         <w:ind w:left="720" w:hanging="360"/>
-        <w:rPr>
-          <w:sz w:val="20"/>
-          <w:szCs w:val="20"/>
-        </w:rPr>
-      </w:pPr>
-      <w:r>
-        <w:rPr>
-          <w:sz w:val="20"/>
-          <w:szCs w:val="20"/>
+      </w:pPr>
+      <w:r>
+        <w:rPr>
           <w:rtl w:val="0"/>
         </w:rPr>
         <w:t xml:space="preserve">Data Visualization</w:t>
@@ -596,15 +550,9 @@
           <w:numId w:val="7"/>
         </w:numPr>
         <w:ind w:left="720" w:hanging="360"/>
-        <w:rPr>
-          <w:sz w:val="20"/>
-          <w:szCs w:val="20"/>
-        </w:rPr>
-      </w:pPr>
-      <w:r>
-        <w:rPr>
-          <w:sz w:val="20"/>
-          <w:szCs w:val="20"/>
+      </w:pPr>
+      <w:r>
+        <w:rPr>
           <w:rtl w:val="0"/>
         </w:rPr>
         <w:t xml:space="preserve">Design Systems</w:t>
@@ -617,15 +565,9 @@
           <w:numId w:val="7"/>
         </w:numPr>
         <w:ind w:left="720" w:hanging="360"/>
-        <w:rPr>
-          <w:sz w:val="20"/>
-          <w:szCs w:val="20"/>
-        </w:rPr>
-      </w:pPr>
-      <w:r>
-        <w:rPr>
-          <w:sz w:val="20"/>
-          <w:szCs w:val="20"/>
+      </w:pPr>
+      <w:r>
+        <w:rPr>
           <w:rtl w:val="0"/>
         </w:rPr>
         <w:t xml:space="preserve">Frontend Development</w:t>
@@ -638,15 +580,9 @@
           <w:numId w:val="7"/>
         </w:numPr>
         <w:ind w:left="720" w:hanging="360"/>
-        <w:rPr>
-          <w:sz w:val="20"/>
-          <w:szCs w:val="20"/>
-        </w:rPr>
-      </w:pPr>
-      <w:r>
-        <w:rPr>
-          <w:sz w:val="20"/>
-          <w:szCs w:val="20"/>
+      </w:pPr>
+      <w:r>
+        <w:rPr>
           <w:rtl w:val="0"/>
         </w:rPr>
         <w:t xml:space="preserve">GitHub/Bitbucket</w:t>
@@ -659,15 +595,9 @@
           <w:numId w:val="7"/>
         </w:numPr>
         <w:ind w:left="720" w:hanging="360"/>
-        <w:rPr>
-          <w:sz w:val="20"/>
-          <w:szCs w:val="20"/>
-        </w:rPr>
-      </w:pPr>
-      <w:r>
-        <w:rPr>
-          <w:sz w:val="20"/>
-          <w:szCs w:val="20"/>
+      </w:pPr>
+      <w:r>
+        <w:rPr>
           <w:rtl w:val="0"/>
         </w:rPr>
         <w:t xml:space="preserve">Google Analytics</w:t>
@@ -680,15 +610,9 @@
           <w:numId w:val="7"/>
         </w:numPr>
         <w:ind w:left="720" w:hanging="360"/>
-        <w:rPr>
-          <w:sz w:val="20"/>
-          <w:szCs w:val="20"/>
-        </w:rPr>
-      </w:pPr>
-      <w:r>
-        <w:rPr>
-          <w:sz w:val="20"/>
-          <w:szCs w:val="20"/>
+      </w:pPr>
+      <w:r>
+        <w:rPr>
           <w:rtl w:val="0"/>
         </w:rPr>
         <w:t xml:space="preserve">Google Optimize</w:t>
@@ -701,15 +625,9 @@
           <w:numId w:val="7"/>
         </w:numPr>
         <w:ind w:left="720" w:hanging="360"/>
-        <w:rPr>
-          <w:sz w:val="20"/>
-          <w:szCs w:val="20"/>
-        </w:rPr>
-      </w:pPr>
-      <w:r>
-        <w:rPr>
-          <w:sz w:val="20"/>
-          <w:szCs w:val="20"/>
+      </w:pPr>
+      <w:r>
+        <w:rPr>
           <w:rtl w:val="0"/>
         </w:rPr>
         <w:t xml:space="preserve">Graphic Design</w:t>
@@ -722,15 +640,9 @@
           <w:numId w:val="7"/>
         </w:numPr>
         <w:ind w:left="720" w:hanging="360"/>
-        <w:rPr>
-          <w:sz w:val="20"/>
-          <w:szCs w:val="20"/>
-        </w:rPr>
-      </w:pPr>
-      <w:r>
-        <w:rPr>
-          <w:sz w:val="20"/>
-          <w:szCs w:val="20"/>
+      </w:pPr>
+      <w:r>
+        <w:rPr>
           <w:rtl w:val="0"/>
         </w:rPr>
         <w:t xml:space="preserve">HTML/HTML5</w:t>
@@ -743,15 +655,9 @@
           <w:numId w:val="7"/>
         </w:numPr>
         <w:ind w:left="720" w:hanging="360"/>
-        <w:rPr>
-          <w:sz w:val="20"/>
-          <w:szCs w:val="20"/>
-        </w:rPr>
-      </w:pPr>
-      <w:r>
-        <w:rPr>
-          <w:sz w:val="20"/>
-          <w:szCs w:val="20"/>
+      </w:pPr>
+      <w:r>
+        <w:rPr>
           <w:rtl w:val="0"/>
         </w:rPr>
         <w:t xml:space="preserve">CSS/CSS3/</w:t>
@@ -764,15 +670,9 @@
           <w:numId w:val="7"/>
         </w:numPr>
         <w:ind w:left="720" w:hanging="360"/>
-        <w:rPr>
-          <w:sz w:val="20"/>
-          <w:szCs w:val="20"/>
-        </w:rPr>
-      </w:pPr>
-      <w:r>
-        <w:rPr>
-          <w:sz w:val="20"/>
-          <w:szCs w:val="20"/>
+      </w:pPr>
+      <w:r>
+        <w:rPr>
           <w:rtl w:val="0"/>
         </w:rPr>
         <w:t xml:space="preserve">JavaScript/Typescript</w:t>
@@ -785,15 +685,9 @@
           <w:numId w:val="7"/>
         </w:numPr>
         <w:ind w:left="720" w:hanging="360"/>
-        <w:rPr>
-          <w:sz w:val="20"/>
-          <w:szCs w:val="20"/>
-        </w:rPr>
-      </w:pPr>
-      <w:r>
-        <w:rPr>
-          <w:sz w:val="20"/>
-          <w:szCs w:val="20"/>
+      </w:pPr>
+      <w:r>
+        <w:rPr>
           <w:rtl w:val="0"/>
         </w:rPr>
         <w:t xml:space="preserve">Product Management</w:t>
@@ -806,15 +700,9 @@
           <w:numId w:val="7"/>
         </w:numPr>
         <w:ind w:left="720" w:hanging="360"/>
-        <w:rPr>
-          <w:sz w:val="20"/>
-          <w:szCs w:val="20"/>
-        </w:rPr>
-      </w:pPr>
-      <w:r>
-        <w:rPr>
-          <w:sz w:val="20"/>
-          <w:szCs w:val="20"/>
+      </w:pPr>
+      <w:r>
+        <w:rPr>
           <w:rtl w:val="0"/>
         </w:rPr>
         <w:t xml:space="preserve">Product Roadmapping</w:t>
@@ -827,15 +715,9 @@
           <w:numId w:val="7"/>
         </w:numPr>
         <w:ind w:left="720" w:hanging="360"/>
-        <w:rPr>
-          <w:sz w:val="20"/>
-          <w:szCs w:val="20"/>
-        </w:rPr>
-      </w:pPr>
-      <w:r>
-        <w:rPr>
-          <w:sz w:val="20"/>
-          <w:szCs w:val="20"/>
+      </w:pPr>
+      <w:r>
+        <w:rPr>
           <w:rtl w:val="0"/>
         </w:rPr>
         <w:t xml:space="preserve">Prototyping</w:t>
@@ -848,15 +730,9 @@
           <w:numId w:val="7"/>
         </w:numPr>
         <w:ind w:left="720" w:hanging="360"/>
-        <w:rPr>
-          <w:sz w:val="20"/>
-          <w:szCs w:val="20"/>
-        </w:rPr>
-      </w:pPr>
-      <w:r>
-        <w:rPr>
-          <w:sz w:val="20"/>
-          <w:szCs w:val="20"/>
+      </w:pPr>
+      <w:r>
+        <w:rPr>
           <w:rtl w:val="0"/>
         </w:rPr>
         <w:t xml:space="preserve">React/React Native/Angular/Svelte</w:t>
@@ -869,15 +745,9 @@
           <w:numId w:val="7"/>
         </w:numPr>
         <w:ind w:left="720" w:hanging="360"/>
-        <w:rPr>
-          <w:sz w:val="20"/>
-          <w:szCs w:val="20"/>
-        </w:rPr>
-      </w:pPr>
-      <w:r>
-        <w:rPr>
-          <w:sz w:val="20"/>
-          <w:szCs w:val="20"/>
+      </w:pPr>
+      <w:r>
+        <w:rPr>
           <w:rtl w:val="0"/>
         </w:rPr>
         <w:t xml:space="preserve">UI/UX Design</w:t>
@@ -890,15 +760,9 @@
           <w:numId w:val="7"/>
         </w:numPr>
         <w:ind w:left="720" w:hanging="360"/>
-        <w:rPr>
-          <w:sz w:val="20"/>
-          <w:szCs w:val="20"/>
-        </w:rPr>
-      </w:pPr>
-      <w:r>
-        <w:rPr>
-          <w:sz w:val="20"/>
-          <w:szCs w:val="20"/>
+      </w:pPr>
+      <w:r>
+        <w:rPr>
           <w:rtl w:val="0"/>
         </w:rPr>
         <w:t xml:space="preserve">Usability / Heuristics</w:t>
@@ -911,15 +775,9 @@
           <w:numId w:val="7"/>
         </w:numPr>
         <w:ind w:left="720" w:hanging="360"/>
-        <w:rPr>
-          <w:sz w:val="20"/>
-          <w:szCs w:val="20"/>
-        </w:rPr>
-      </w:pPr>
-      <w:r>
-        <w:rPr>
-          <w:sz w:val="20"/>
-          <w:szCs w:val="20"/>
+      </w:pPr>
+      <w:r>
+        <w:rPr>
           <w:rtl w:val="0"/>
         </w:rPr>
         <w:t xml:space="preserve">Web Design</w:t>
@@ -932,28 +790,25 @@
           <w:numId w:val="7"/>
         </w:numPr>
         <w:ind w:left="720" w:hanging="360"/>
-        <w:rPr>
-          <w:sz w:val="20"/>
-          <w:szCs w:val="20"/>
-        </w:rPr>
         <w:sectPr>
           <w:type w:val="continuous"/>
           <w:pgSz w:h="15840" w:w="12240" w:orient="portrait"/>
           <w:pgMar w:bottom="1440" w:top="1440" w:left="1440" w:right="1440" w:header="720" w:footer="720"/>
-          <w:cols w:equalWidth="0" w:num="3">
-            <w:col w:space="720" w:w="2640"/>
-            <w:col w:space="720" w:w="2640"/>
-            <w:col w:space="0" w:w="2640"/>
+          <w:cols w:equalWidth="0" w:num="1">
+            <w:col w:space="0" w:w="9360"/>
           </w:cols>
         </w:sectPr>
       </w:pPr>
       <w:r>
         <w:rPr>
-          <w:sz w:val="20"/>
-          <w:szCs w:val="20"/>
           <w:rtl w:val="0"/>
         </w:rPr>
         <w:t xml:space="preserve">Wireframing</w:t>
+      </w:r>
+      <w:r>
+        <w:rPr>
+          <w:rtl w:val="0"/>
+        </w:rPr>
       </w:r>
     </w:p>
     <w:p>
@@ -1598,7 +1453,7 @@
           <w:szCs w:val="20"/>
           <w:rtl w:val="0"/>
         </w:rPr>
-        <w:t xml:space="preserve">Plan and set up A/B test</w:t>
+        <w:t xml:space="preserve">Plan and set up A/B tests</w:t>
       </w:r>
     </w:p>
     <w:p>

</xml_diff>